<commit_message>
links agregados al doc buenas practicas android
</commit_message>
<xml_diff>
--- a/Trabajos/Practicos/ISW_2019_4K1_TP12_GRUPO5.docx
+++ b/Trabajos/Practicos/ISW_2019_4K1_TP12_GRUPO5.docx
@@ -1,6 +1,6 @@
 
 <file path=word/document.xml><?xml version="1.0" encoding="utf-8"?>
-<w:document xmlns:wpc="http://schemas.microsoft.com/office/word/2010/wordprocessingCanvas" xmlns:cx="http://schemas.microsoft.com/office/drawing/2014/chartex" xmlns:cx1="http://schemas.microsoft.com/office/drawing/2015/9/8/chartex" xmlns:cx2="http://schemas.microsoft.com/office/drawing/2015/10/21/chartex" xmlns:cx3="http://schemas.microsoft.com/office/drawing/2016/5/9/chartex" xmlns:cx4="http://schemas.microsoft.com/office/drawing/2016/5/10/chartex" xmlns:cx5="http://schemas.microsoft.com/office/drawing/2016/5/11/chartex" xmlns:cx6="http://schemas.microsoft.com/office/drawing/2016/5/12/chartex" xmlns:cx7="http://schemas.microsoft.com/office/drawing/2016/5/13/chartex" xmlns:cx8="http://schemas.microsoft.com/office/drawing/2016/5/14/chartex" xmlns:mc="http://schemas.openxmlformats.org/markup-compatibility/2006" xmlns:aink="http://schemas.microsoft.com/office/drawing/2016/ink" xmlns:am3d="http://schemas.microsoft.com/office/drawing/2017/model3d" xmlns:o="urn:schemas-microsoft-com:office:office" xmlns:r="http://schemas.openxmlformats.org/officeDocument/2006/relationships" xmlns:m="http://schemas.openxmlformats.org/officeDocument/2006/math" xmlns:v="urn:schemas-microsoft-com:vml" xmlns:wp14="http://schemas.microsoft.com/office/word/2010/wordprocessingDrawing" xmlns:wp="http://schemas.openxmlformats.org/drawingml/2006/wordprocessingDrawing" xmlns:w10="urn:schemas-microsoft-com:office:word" xmlns:w="http://schemas.openxmlformats.org/wordprocessingml/2006/main" xmlns:w14="http://schemas.microsoft.com/office/word/2010/wordml" xmlns:w15="http://schemas.microsoft.com/office/word/2012/wordml" xmlns:w16cid="http://schemas.microsoft.com/office/word/2016/wordml/cid" xmlns:w16se="http://schemas.microsoft.com/office/word/2015/wordml/symex" xmlns:wpg="http://schemas.microsoft.com/office/word/2010/wordprocessingGroup" xmlns:wpi="http://schemas.microsoft.com/office/word/2010/wordprocessingInk" xmlns:wne="http://schemas.microsoft.com/office/word/2006/wordml" xmlns:wps="http://schemas.microsoft.com/office/word/2010/wordprocessingShape" mc:Ignorable="w14 w15 w16se w16cid wp14">
+<w:document xmlns:wpc="http://schemas.microsoft.com/office/word/2010/wordprocessingCanvas" xmlns:mc="http://schemas.openxmlformats.org/markup-compatibility/2006" xmlns:o="urn:schemas-microsoft-com:office:office" xmlns:r="http://schemas.openxmlformats.org/officeDocument/2006/relationships" xmlns:m="http://schemas.openxmlformats.org/officeDocument/2006/math" xmlns:v="urn:schemas-microsoft-com:vml" xmlns:wp14="http://schemas.microsoft.com/office/word/2010/wordprocessingDrawing" xmlns:wp="http://schemas.openxmlformats.org/drawingml/2006/wordprocessingDrawing" xmlns:w10="urn:schemas-microsoft-com:office:word" xmlns:w="http://schemas.openxmlformats.org/wordprocessingml/2006/main" xmlns:w14="http://schemas.microsoft.com/office/word/2010/wordml" xmlns:w15="http://schemas.microsoft.com/office/word/2012/wordml" xmlns:wpg="http://schemas.microsoft.com/office/word/2010/wordprocessingGroup" xmlns:wpi="http://schemas.microsoft.com/office/word/2010/wordprocessingInk" xmlns:wne="http://schemas.microsoft.com/office/word/2006/wordml" xmlns:wps="http://schemas.microsoft.com/office/word/2010/wordprocessingShape" mc:Ignorable="w14 w15 wp14">
   <w:body>
     <w:tbl>
       <w:tblPr>
@@ -985,13 +985,7 @@
               <w:rPr>
                 <w:sz w:val="24"/>
               </w:rPr>
-              <w:t>válido</w:t>
-            </w:r>
-            <w:r>
-              <w:rPr>
-                <w:sz w:val="24"/>
-              </w:rPr>
-              <w:t>.</w:t>
+              <w:t>válido.</w:t>
             </w:r>
           </w:p>
         </w:tc>
@@ -2254,13 +2248,7 @@
               <w:rPr>
                 <w:sz w:val="24"/>
               </w:rPr>
-              <w:t>válid</w:t>
-            </w:r>
-            <w:r>
-              <w:rPr>
-                <w:sz w:val="24"/>
-              </w:rPr>
-              <w:t>a.</w:t>
+              <w:t>válida.</w:t>
             </w:r>
           </w:p>
         </w:tc>
@@ -2845,6 +2833,8 @@
             </w:r>
           </w:p>
         </w:tc>
+        <w:bookmarkStart w:id="0" w:name="_GoBack"/>
+        <w:bookmarkEnd w:id="0"/>
       </w:tr>
       <w:tr>
         <w:trPr>
@@ -2953,8 +2943,6 @@
               </w:rPr>
               <w:t>.</w:t>
             </w:r>
-            <w:bookmarkStart w:id="0" w:name="_GoBack"/>
-            <w:bookmarkEnd w:id="0"/>
           </w:p>
         </w:tc>
       </w:tr>
@@ -2974,7 +2962,7 @@
 </file>
 
 <file path=word/styles.xml><?xml version="1.0" encoding="utf-8"?>
-<w:styles xmlns:mc="http://schemas.openxmlformats.org/markup-compatibility/2006" xmlns:r="http://schemas.openxmlformats.org/officeDocument/2006/relationships" xmlns:w="http://schemas.openxmlformats.org/wordprocessingml/2006/main" xmlns:w14="http://schemas.microsoft.com/office/word/2010/wordml" xmlns:w15="http://schemas.microsoft.com/office/word/2012/wordml" xmlns:w16cid="http://schemas.microsoft.com/office/word/2016/wordml/cid" xmlns:w16se="http://schemas.microsoft.com/office/word/2015/wordml/symex" mc:Ignorable="w14 w15 w16se w16cid">
+<w:styles xmlns:mc="http://schemas.openxmlformats.org/markup-compatibility/2006" xmlns:r="http://schemas.openxmlformats.org/officeDocument/2006/relationships" xmlns:w="http://schemas.openxmlformats.org/wordprocessingml/2006/main" xmlns:w14="http://schemas.microsoft.com/office/word/2010/wordml" xmlns:w15="http://schemas.microsoft.com/office/word/2012/wordml" mc:Ignorable="w14 w15">
   <w:docDefaults>
     <w:rPrDefault>
       <w:rPr>
@@ -2990,7 +2978,7 @@
       </w:pPr>
     </w:pPrDefault>
   </w:docDefaults>
-  <w:latentStyles w:defLockedState="0" w:defUIPriority="99" w:defSemiHidden="0" w:defUnhideWhenUsed="0" w:defQFormat="0" w:count="377">
+  <w:latentStyles w:defLockedState="0" w:defUIPriority="99" w:defSemiHidden="0" w:defUnhideWhenUsed="0" w:defQFormat="0" w:count="371">
     <w:lsdException w:name="Normal" w:uiPriority="0" w:qFormat="1"/>
     <w:lsdException w:name="heading 1" w:uiPriority="9" w:qFormat="1"/>
     <w:lsdException w:name="heading 2" w:semiHidden="1" w:uiPriority="9" w:unhideWhenUsed="1" w:qFormat="1"/>
@@ -3138,8 +3126,11 @@
     <w:lsdException w:name="Table 3D effects 3" w:semiHidden="1" w:unhideWhenUsed="1"/>
     <w:lsdException w:name="Table Contemporary" w:semiHidden="1" w:unhideWhenUsed="1"/>
     <w:lsdException w:name="Table Elegant" w:semiHidden="1" w:unhideWhenUsed="1"/>
+    <w:lsdException w:name="Table Professional" w:semiHidden="1" w:unhideWhenUsed="1"/>
     <w:lsdException w:name="Table Subtle 1" w:semiHidden="1" w:unhideWhenUsed="1"/>
     <w:lsdException w:name="Table Subtle 2" w:semiHidden="1" w:unhideWhenUsed="1"/>
+    <w:lsdException w:name="Table Web 1" w:semiHidden="1" w:unhideWhenUsed="1"/>
+    <w:lsdException w:name="Table Web 2" w:semiHidden="1" w:unhideWhenUsed="1"/>
     <w:lsdException w:name="Table Web 3" w:semiHidden="1" w:unhideWhenUsed="1"/>
     <w:lsdException w:name="Balloon Text" w:semiHidden="1" w:unhideWhenUsed="1"/>
     <w:lsdException w:name="Table Grid" w:uiPriority="39"/>
@@ -3359,12 +3350,6 @@
     <w:lsdException w:name="List Table 5 Dark Accent 6" w:uiPriority="50"/>
     <w:lsdException w:name="List Table 6 Colorful Accent 6" w:uiPriority="51"/>
     <w:lsdException w:name="List Table 7 Colorful Accent 6" w:uiPriority="52"/>
-    <w:lsdException w:name="Mention" w:semiHidden="1" w:unhideWhenUsed="1"/>
-    <w:lsdException w:name="Smart Hyperlink" w:semiHidden="1" w:unhideWhenUsed="1"/>
-    <w:lsdException w:name="Hashtag" w:semiHidden="1" w:unhideWhenUsed="1"/>
-    <w:lsdException w:name="Unresolved Mention" w:semiHidden="1" w:unhideWhenUsed="1"/>
-    <w:lsdException w:name="Smart Link" w:semiHidden="1" w:unhideWhenUsed="1"/>
-    <w:lsdException w:name="Smart Link Error" w:semiHidden="1" w:unhideWhenUsed="1"/>
   </w:latentStyles>
   <w:style w:type="paragraph" w:default="1" w:styleId="Normal">
     <w:name w:val="Normal"/>
@@ -3406,6 +3391,7 @@
       <w:spacing w:after="0" w:line="240" w:lineRule="auto"/>
     </w:pPr>
     <w:tblPr>
+      <w:tblInd w:w="0" w:type="dxa"/>
       <w:tblBorders>
         <w:top w:val="single" w:sz="4" w:space="0" w:color="auto"/>
         <w:left w:val="single" w:sz="4" w:space="0" w:color="auto"/>
@@ -3414,6 +3400,12 @@
         <w:insideH w:val="single" w:sz="4" w:space="0" w:color="auto"/>
         <w:insideV w:val="single" w:sz="4" w:space="0" w:color="auto"/>
       </w:tblBorders>
+      <w:tblCellMar>
+        <w:top w:w="0" w:type="dxa"/>
+        <w:left w:w="108" w:type="dxa"/>
+        <w:bottom w:w="0" w:type="dxa"/>
+        <w:right w:w="108" w:type="dxa"/>
+      </w:tblCellMar>
     </w:tblPr>
   </w:style>
 </w:styles>

</xml_diff>